<commit_message>
Added UML to Developer_manual
</commit_message>
<xml_diff>
--- a/DEVELOPER_MANUAL.docx
+++ b/DEVELOPER_MANUAL.docx
@@ -1,6 +1,6 @@
 
 <file path=word/document.xml><?xml version="1.0" encoding="utf-8"?>
-<w:document xmlns:wpc="http://schemas.microsoft.com/office/word/2010/wordprocessingCanvas" xmlns:cx="http://schemas.microsoft.com/office/drawing/2014/chartex" xmlns:cx1="http://schemas.microsoft.com/office/drawing/2015/9/8/chartex" xmlns:cx2="http://schemas.microsoft.com/office/drawing/2015/10/21/chartex" xmlns:cx3="http://schemas.microsoft.com/office/drawing/2016/5/9/chartex" xmlns:cx4="http://schemas.microsoft.com/office/drawing/2016/5/10/chartex" xmlns:cx5="http://schemas.microsoft.com/office/drawing/2016/5/11/chartex" xmlns:cx6="http://schemas.microsoft.com/office/drawing/2016/5/12/chartex" xmlns:cx7="http://schemas.microsoft.com/office/drawing/2016/5/13/chartex" xmlns:cx8="http://schemas.microsoft.com/office/drawing/2016/5/14/chartex" xmlns:mc="http://schemas.openxmlformats.org/markup-compatibility/2006" xmlns:aink="http://schemas.microsoft.com/office/drawing/2016/ink" xmlns:am3d="http://schemas.microsoft.com/office/drawing/2017/model3d" xmlns:o="urn:schemas-microsoft-com:office:office" xmlns:r="http://schemas.openxmlformats.org/officeDocument/2006/relationships" xmlns:m="http://schemas.openxmlformats.org/officeDocument/2006/math" xmlns:v="urn:schemas-microsoft-com:vml" xmlns:wp14="http://schemas.microsoft.com/office/word/2010/wordprocessingDrawing" xmlns:wp="http://schemas.openxmlformats.org/drawingml/2006/wordprocessingDrawing" xmlns:w10="urn:schemas-microsoft-com:office:word" xmlns:w="http://schemas.openxmlformats.org/wordprocessingml/2006/main" xmlns:w14="http://schemas.microsoft.com/office/word/2010/wordml" xmlns:w15="http://schemas.microsoft.com/office/word/2012/wordml" xmlns:w16cex="http://schemas.microsoft.com/office/word/2018/wordml/cex" xmlns:w16cid="http://schemas.microsoft.com/office/word/2016/wordml/cid" xmlns:w16="http://schemas.microsoft.com/office/word/2018/wordml" xmlns:w16se="http://schemas.microsoft.com/office/word/2015/wordml/symex" xmlns:wpg="http://schemas.microsoft.com/office/word/2010/wordprocessingGroup" xmlns:wpi="http://schemas.microsoft.com/office/word/2010/wordprocessingInk" xmlns:wne="http://schemas.microsoft.com/office/word/2006/wordml" xmlns:wps="http://schemas.microsoft.com/office/word/2010/wordprocessingShape" mc:Ignorable="w14 w15 w16se w16cid w16 w16cex wp14">
+<w:document xmlns:wpc="http://schemas.microsoft.com/office/word/2010/wordprocessingCanvas" xmlns:cx="http://schemas.microsoft.com/office/drawing/2014/chartex" xmlns:cx1="http://schemas.microsoft.com/office/drawing/2015/9/8/chartex" xmlns:cx2="http://schemas.microsoft.com/office/drawing/2015/10/21/chartex" xmlns:cx3="http://schemas.microsoft.com/office/drawing/2016/5/9/chartex" xmlns:cx4="http://schemas.microsoft.com/office/drawing/2016/5/10/chartex" xmlns:cx5="http://schemas.microsoft.com/office/drawing/2016/5/11/chartex" xmlns:cx6="http://schemas.microsoft.com/office/drawing/2016/5/12/chartex" xmlns:cx7="http://schemas.microsoft.com/office/drawing/2016/5/13/chartex" xmlns:cx8="http://schemas.microsoft.com/office/drawing/2016/5/14/chartex" xmlns:mc="http://schemas.openxmlformats.org/markup-compatibility/2006" xmlns:aink="http://schemas.microsoft.com/office/drawing/2016/ink" xmlns:am3d="http://schemas.microsoft.com/office/drawing/2017/model3d" xmlns:o="urn:schemas-microsoft-com:office:office" xmlns:r="http://schemas.openxmlformats.org/officeDocument/2006/relationships" xmlns:m="http://schemas.openxmlformats.org/officeDocument/2006/math" xmlns:v="urn:schemas-microsoft-com:vml" xmlns:wp14="http://schemas.microsoft.com/office/word/2010/wordprocessingDrawing" xmlns:wp="http://schemas.openxmlformats.org/drawingml/2006/wordprocessingDrawing" xmlns:w10="urn:schemas-microsoft-com:office:word" xmlns:w="http://schemas.openxmlformats.org/wordprocessingml/2006/main" xmlns:w14="http://schemas.microsoft.com/office/word/2010/wordml" xmlns:w15="http://schemas.microsoft.com/office/word/2012/wordml" xmlns:w16cex="http://schemas.microsoft.com/office/word/2018/wordml/cex" xmlns:w16cid="http://schemas.microsoft.com/office/word/2016/wordml/cid" xmlns:w16="http://schemas.microsoft.com/office/word/2018/wordml" xmlns:w16sdtdh="http://schemas.microsoft.com/office/word/2020/wordml/sdtdatahash" xmlns:w16se="http://schemas.microsoft.com/office/word/2015/wordml/symex" xmlns:wpg="http://schemas.microsoft.com/office/word/2010/wordprocessingGroup" xmlns:wpi="http://schemas.microsoft.com/office/word/2010/wordprocessingInk" xmlns:wne="http://schemas.microsoft.com/office/word/2006/wordml" xmlns:wps="http://schemas.microsoft.com/office/word/2010/wordprocessingShape" mc:Ignorable="w14 w15 w16se w16cid w16 w16cex w16sdtdh wp14">
   <w:body>
     <w:p>
       <w:pPr>
@@ -58,7 +58,7 @@
           <w:sz w:val="22"/>
           <w:szCs w:val="22"/>
         </w:rPr>
-        <w:t>Easy Chess</w:t>
+        <w:t xml:space="preserve">Easy Chess is a single player </w:t>
       </w:r>
       <w:r>
         <w:rPr>
@@ -67,7 +67,7 @@
           <w:sz w:val="22"/>
           <w:szCs w:val="22"/>
         </w:rPr>
-        <w:t xml:space="preserve"> is a single player </w:t>
+        <w:t xml:space="preserve">desktop </w:t>
       </w:r>
       <w:r>
         <w:rPr>
@@ -76,63 +76,7 @@
           <w:sz w:val="22"/>
           <w:szCs w:val="22"/>
         </w:rPr>
-        <w:t xml:space="preserve">desktop </w:t>
-      </w:r>
-      <w:r>
-        <w:rPr>
-          <w:rFonts w:ascii="Segoe UI" w:hAnsi="Segoe UI" w:cs="Segoe UI"/>
-          <w:color w:val="24292F"/>
-          <w:sz w:val="22"/>
-          <w:szCs w:val="22"/>
-        </w:rPr>
-        <w:t xml:space="preserve">game on a 4 by 4 board against a trained bot. The board is initially </w:t>
-      </w:r>
-      <w:r>
-        <w:rPr>
-          <w:rFonts w:ascii="Segoe UI" w:hAnsi="Segoe UI" w:cs="Segoe UI"/>
-          <w:color w:val="24292F"/>
-          <w:sz w:val="22"/>
-          <w:szCs w:val="22"/>
-        </w:rPr>
-        <w:t>empty,</w:t>
-      </w:r>
-      <w:r>
-        <w:rPr>
-          <w:rFonts w:ascii="Segoe UI" w:hAnsi="Segoe UI" w:cs="Segoe UI"/>
-          <w:color w:val="24292F"/>
-          <w:sz w:val="22"/>
-          <w:szCs w:val="22"/>
-        </w:rPr>
-        <w:t xml:space="preserve"> and the player has four pieces</w:t>
-      </w:r>
-      <w:r>
-        <w:rPr>
-          <w:rFonts w:ascii="Segoe UI" w:hAnsi="Segoe UI" w:cs="Segoe UI"/>
-          <w:color w:val="24292F"/>
-          <w:sz w:val="22"/>
-          <w:szCs w:val="22"/>
-        </w:rPr>
-        <w:t xml:space="preserve">, a bishop, rook, </w:t>
-      </w:r>
-      <w:proofErr w:type="gramStart"/>
-      <w:r>
-        <w:rPr>
-          <w:rFonts w:ascii="Segoe UI" w:hAnsi="Segoe UI" w:cs="Segoe UI"/>
-          <w:color w:val="24292F"/>
-          <w:sz w:val="22"/>
-          <w:szCs w:val="22"/>
-        </w:rPr>
-        <w:t>knight</w:t>
-      </w:r>
-      <w:proofErr w:type="gramEnd"/>
-      <w:r>
-        <w:rPr>
-          <w:rFonts w:ascii="Segoe UI" w:hAnsi="Segoe UI" w:cs="Segoe UI"/>
-          <w:color w:val="24292F"/>
-          <w:sz w:val="22"/>
-          <w:szCs w:val="22"/>
-        </w:rPr>
-        <w:t xml:space="preserve"> and a pawn.</w:t>
+        <w:t>game on a 4 by 4 board against a trained bot. The board is initially empty, and the player has four pieces, a bishop, rook, knight and a pawn.</w:t>
       </w:r>
     </w:p>
     <w:p>
@@ -154,108 +98,7 @@
           <w:sz w:val="22"/>
           <w:szCs w:val="22"/>
         </w:rPr>
-        <w:t xml:space="preserve">The aim of the game is to be </w:t>
-      </w:r>
-      <w:r>
-        <w:rPr>
-          <w:rFonts w:ascii="Segoe UI" w:hAnsi="Segoe UI" w:cs="Segoe UI"/>
-          <w:color w:val="24292F"/>
-          <w:sz w:val="22"/>
-          <w:szCs w:val="22"/>
-        </w:rPr>
-        <w:t xml:space="preserve">the </w:t>
-      </w:r>
-      <w:r>
-        <w:rPr>
-          <w:rFonts w:ascii="Segoe UI" w:hAnsi="Segoe UI" w:cs="Segoe UI"/>
-          <w:color w:val="24292F"/>
-          <w:sz w:val="22"/>
-          <w:szCs w:val="22"/>
-        </w:rPr>
-        <w:t xml:space="preserve">first to </w:t>
-      </w:r>
-      <w:r>
-        <w:rPr>
-          <w:rFonts w:ascii="Segoe UI" w:hAnsi="Segoe UI" w:cs="Segoe UI"/>
-          <w:color w:val="24292F"/>
-          <w:sz w:val="22"/>
-          <w:szCs w:val="22"/>
-        </w:rPr>
-        <w:t>align</w:t>
-      </w:r>
-      <w:r>
-        <w:rPr>
-          <w:rFonts w:ascii="Segoe UI" w:hAnsi="Segoe UI" w:cs="Segoe UI"/>
-          <w:color w:val="24292F"/>
-          <w:sz w:val="22"/>
-          <w:szCs w:val="22"/>
-        </w:rPr>
-        <w:t xml:space="preserve"> the pieces in vertical, </w:t>
-      </w:r>
-      <w:proofErr w:type="gramStart"/>
-      <w:r>
-        <w:rPr>
-          <w:rFonts w:ascii="Segoe UI" w:hAnsi="Segoe UI" w:cs="Segoe UI"/>
-          <w:color w:val="24292F"/>
-          <w:sz w:val="22"/>
-          <w:szCs w:val="22"/>
-        </w:rPr>
-        <w:t>horizontal</w:t>
-      </w:r>
-      <w:proofErr w:type="gramEnd"/>
-      <w:r>
-        <w:rPr>
-          <w:rFonts w:ascii="Segoe UI" w:hAnsi="Segoe UI" w:cs="Segoe UI"/>
-          <w:color w:val="24292F"/>
-          <w:sz w:val="22"/>
-          <w:szCs w:val="22"/>
-        </w:rPr>
-        <w:t xml:space="preserve"> or diagonal row. Once </w:t>
-      </w:r>
-      <w:r>
-        <w:rPr>
-          <w:rFonts w:ascii="Segoe UI" w:hAnsi="Segoe UI" w:cs="Segoe UI"/>
-          <w:color w:val="24292F"/>
-          <w:sz w:val="22"/>
-          <w:szCs w:val="22"/>
-        </w:rPr>
-        <w:t>at least</w:t>
-      </w:r>
-      <w:r>
-        <w:rPr>
-          <w:rFonts w:ascii="Segoe UI" w:hAnsi="Segoe UI" w:cs="Segoe UI"/>
-          <w:color w:val="24292F"/>
-          <w:sz w:val="22"/>
-          <w:szCs w:val="22"/>
-        </w:rPr>
-        <w:t xml:space="preserve"> three pieces are placed per player, they may move a piece</w:t>
-      </w:r>
-      <w:r>
-        <w:rPr>
-          <w:rFonts w:ascii="Segoe UI" w:hAnsi="Segoe UI" w:cs="Segoe UI"/>
-          <w:color w:val="24292F"/>
-          <w:sz w:val="22"/>
-          <w:szCs w:val="22"/>
-        </w:rPr>
-        <w:t xml:space="preserve"> to</w:t>
-      </w:r>
-      <w:r>
-        <w:rPr>
-          <w:rFonts w:ascii="Segoe UI" w:hAnsi="Segoe UI" w:cs="Segoe UI"/>
-          <w:color w:val="24292F"/>
-          <w:sz w:val="22"/>
-          <w:szCs w:val="22"/>
-        </w:rPr>
-        <w:t xml:space="preserve"> capture a piece or place the remaining piece. Capture pieces are returned to their player and may be replayed on any open square</w:t>
-      </w:r>
-      <w:r>
-        <w:rPr>
-          <w:rFonts w:ascii="Segoe UI" w:hAnsi="Segoe UI" w:cs="Segoe UI"/>
-          <w:color w:val="24292F"/>
-          <w:sz w:val="22"/>
-          <w:szCs w:val="22"/>
-        </w:rPr>
-        <w:t>.</w:t>
+        <w:t>The aim of the game is to be the first to align the pieces in vertical, horizontal or diagonal row. Once at least three pieces are placed per player, they may move a piece to capture a piece or place the remaining piece. Capture pieces are returned to their player and may be replayed on any open square.</w:t>
       </w:r>
       <w:r>
         <w:rPr>
@@ -567,25 +410,7 @@
           <w:color w:val="212529"/>
           <w:shd w:val="clear" w:color="auto" w:fill="FFFFFF"/>
         </w:rPr>
-        <w:t>3.x</w:t>
-      </w:r>
-      <w:proofErr w:type="gramStart"/>
-      <w:r>
-        <w:rPr>
-          <w:rFonts w:ascii="Segoe UI" w:hAnsi="Segoe UI" w:cs="Segoe UI"/>
-          <w:color w:val="212529"/>
-          <w:shd w:val="clear" w:color="auto" w:fill="FFFFFF"/>
-        </w:rPr>
-        <w:t>) .</w:t>
-      </w:r>
-      <w:proofErr w:type="gramEnd"/>
-      <w:r>
-        <w:rPr>
-          <w:rFonts w:ascii="Segoe UI" w:hAnsi="Segoe UI" w:cs="Segoe UI"/>
-          <w:color w:val="212529"/>
-          <w:shd w:val="clear" w:color="auto" w:fill="FFFFFF"/>
-        </w:rPr>
-        <w:t xml:space="preserve"> The latest version can be found here </w:t>
+        <w:t xml:space="preserve">3.x) . The latest version can be found here </w:t>
       </w:r>
       <w:hyperlink r:id="rId7" w:history="1">
         <w:r>
@@ -615,15 +440,7 @@
     </w:p>
     <w:p>
       <w:r>
-        <w:t xml:space="preserve">You also need a database installed locally preferably </w:t>
-      </w:r>
-      <w:proofErr w:type="spellStart"/>
-      <w:r>
-        <w:t>mysql</w:t>
-      </w:r>
-      <w:proofErr w:type="spellEnd"/>
-      <w:r>
-        <w:t>.</w:t>
+        <w:t>You also need a database installed locally preferably mysql.</w:t>
       </w:r>
     </w:p>
     <w:p>
@@ -962,6 +779,61 @@
       </w:r>
     </w:p>
     <w:p>
+      <w:r>
+        <w:rPr>
+          <w:noProof/>
+        </w:rPr>
+        <w:drawing>
+          <wp:inline distT="0" distB="0" distL="0" distR="0" wp14:anchorId="7D3D914B" wp14:editId="1DDD752E">
+            <wp:extent cx="5943600" cy="3284220"/>
+            <wp:effectExtent l="0" t="0" r="0" b="0"/>
+            <wp:docPr id="1" name="Picture 1"/>
+            <wp:cNvGraphicFramePr>
+              <a:graphicFrameLocks xmlns:a="http://schemas.openxmlformats.org/drawingml/2006/main" noChangeAspect="1"/>
+            </wp:cNvGraphicFramePr>
+            <a:graphic xmlns:a="http://schemas.openxmlformats.org/drawingml/2006/main">
+              <a:graphicData uri="http://schemas.openxmlformats.org/drawingml/2006/picture">
+                <pic:pic xmlns:pic="http://schemas.openxmlformats.org/drawingml/2006/picture">
+                  <pic:nvPicPr>
+                    <pic:cNvPr id="0" name="Picture 1"/>
+                    <pic:cNvPicPr>
+                      <a:picLocks noChangeAspect="1" noChangeArrowheads="1"/>
+                    </pic:cNvPicPr>
+                  </pic:nvPicPr>
+                  <pic:blipFill>
+                    <a:blip r:embed="rId8">
+                      <a:extLst>
+                        <a:ext uri="{28A0092B-C50C-407E-A947-70E740481C1C}">
+                          <a14:useLocalDpi xmlns:a14="http://schemas.microsoft.com/office/drawing/2010/main" val="0"/>
+                        </a:ext>
+                      </a:extLst>
+                    </a:blip>
+                    <a:srcRect/>
+                    <a:stretch>
+                      <a:fillRect/>
+                    </a:stretch>
+                  </pic:blipFill>
+                  <pic:spPr bwMode="auto">
+                    <a:xfrm>
+                      <a:off x="0" y="0"/>
+                      <a:ext cx="5943600" cy="3284220"/>
+                    </a:xfrm>
+                    <a:prstGeom prst="rect">
+                      <a:avLst/>
+                    </a:prstGeom>
+                    <a:noFill/>
+                    <a:ln>
+                      <a:noFill/>
+                    </a:ln>
+                  </pic:spPr>
+                </pic:pic>
+              </a:graphicData>
+            </a:graphic>
+          </wp:inline>
+        </w:drawing>
+      </w:r>
+    </w:p>
+    <w:p>
       <w:pPr>
         <w:pStyle w:val="Heading3"/>
         <w:rPr>
@@ -974,6 +846,7 @@
           <w:sz w:val="28"/>
           <w:szCs w:val="28"/>
         </w:rPr>
+        <w:lastRenderedPageBreak/>
         <w:t xml:space="preserve">The </w:t>
       </w:r>
       <w:r>
@@ -1017,23 +890,7 @@
     </w:p>
     <w:p>
       <w:r>
-        <w:t xml:space="preserve">Basically, we need one main screen. A panel to enter the player’s name appears first. Once the name is entered a four-by-four chess board is displayed containing four pieces (the bishop, knight, </w:t>
-      </w:r>
-      <w:proofErr w:type="gramStart"/>
-      <w:r>
-        <w:t>pawn</w:t>
-      </w:r>
-      <w:proofErr w:type="gramEnd"/>
-      <w:r>
-        <w:t xml:space="preserve"> and rook) each side.  The panel also has a timer and displays the player’s name on the sidebar menu. A button to quit the game is available on the menu or to restart. </w:t>
-      </w:r>
-      <w:proofErr w:type="gramStart"/>
-      <w:r>
-        <w:t>(</w:t>
-      </w:r>
-      <w:proofErr w:type="gramEnd"/>
-      <w:r>
-        <w:t>It may also be possible to select the difficulty level.</w:t>
+        <w:t>Basically, we need one main screen. A panel to enter the player’s name appears first. Once the name is entered a four-by-four chess board is displayed containing four pieces (the bishop, knight, pawn and rook) each side.  The panel also has a timer and displays the player’s name on the sidebar menu. A button to quit the game is available on the menu or to restart. (It may also be possible to select the difficulty level.</w:t>
       </w:r>
     </w:p>
     <w:p>
@@ -1184,7 +1041,6 @@
           <w:numId w:val="3"/>
         </w:numPr>
       </w:pPr>
-      <w:proofErr w:type="spellStart"/>
       <w:r>
         <w:t>created</w:t>
       </w:r>
@@ -1192,11 +1048,7 @@
         <w:t>_</w:t>
       </w:r>
       <w:r>
-        <w:t>at</w:t>
-      </w:r>
-      <w:proofErr w:type="spellEnd"/>
-      <w:r>
-        <w:t xml:space="preserve"> – generated by the database </w:t>
+        <w:t xml:space="preserve">at – generated by the database </w:t>
       </w:r>
       <w:r>
         <w:t>system</w:t>
@@ -1213,7 +1065,7 @@
 </file>
 
 <file path=word/endnotes.xml><?xml version="1.0" encoding="utf-8"?>
-<w:endnotes xmlns:wpc="http://schemas.microsoft.com/office/word/2010/wordprocessingCanvas" xmlns:cx="http://schemas.microsoft.com/office/drawing/2014/chartex" xmlns:cx1="http://schemas.microsoft.com/office/drawing/2015/9/8/chartex" xmlns:cx2="http://schemas.microsoft.com/office/drawing/2015/10/21/chartex" xmlns:cx3="http://schemas.microsoft.com/office/drawing/2016/5/9/chartex" xmlns:cx4="http://schemas.microsoft.com/office/drawing/2016/5/10/chartex" xmlns:cx5="http://schemas.microsoft.com/office/drawing/2016/5/11/chartex" xmlns:cx6="http://schemas.microsoft.com/office/drawing/2016/5/12/chartex" xmlns:cx7="http://schemas.microsoft.com/office/drawing/2016/5/13/chartex" xmlns:cx8="http://schemas.microsoft.com/office/drawing/2016/5/14/chartex" xmlns:mc="http://schemas.openxmlformats.org/markup-compatibility/2006" xmlns:aink="http://schemas.microsoft.com/office/drawing/2016/ink" xmlns:am3d="http://schemas.microsoft.com/office/drawing/2017/model3d" xmlns:o="urn:schemas-microsoft-com:office:office" xmlns:r="http://schemas.openxmlformats.org/officeDocument/2006/relationships" xmlns:m="http://schemas.openxmlformats.org/officeDocument/2006/math" xmlns:v="urn:schemas-microsoft-com:vml" xmlns:wp14="http://schemas.microsoft.com/office/word/2010/wordprocessingDrawing" xmlns:wp="http://schemas.openxmlformats.org/drawingml/2006/wordprocessingDrawing" xmlns:w10="urn:schemas-microsoft-com:office:word" xmlns:w="http://schemas.openxmlformats.org/wordprocessingml/2006/main" xmlns:w14="http://schemas.microsoft.com/office/word/2010/wordml" xmlns:w15="http://schemas.microsoft.com/office/word/2012/wordml" xmlns:w16cex="http://schemas.microsoft.com/office/word/2018/wordml/cex" xmlns:w16cid="http://schemas.microsoft.com/office/word/2016/wordml/cid" xmlns:w16="http://schemas.microsoft.com/office/word/2018/wordml" xmlns:w16se="http://schemas.microsoft.com/office/word/2015/wordml/symex" xmlns:wpg="http://schemas.microsoft.com/office/word/2010/wordprocessingGroup" xmlns:wpi="http://schemas.microsoft.com/office/word/2010/wordprocessingInk" xmlns:wne="http://schemas.microsoft.com/office/word/2006/wordml" xmlns:wps="http://schemas.microsoft.com/office/word/2010/wordprocessingShape" mc:Ignorable="w14 w15 w16se w16cid w16 w16cex wp14">
+<w:endnotes xmlns:wpc="http://schemas.microsoft.com/office/word/2010/wordprocessingCanvas" xmlns:cx="http://schemas.microsoft.com/office/drawing/2014/chartex" xmlns:cx1="http://schemas.microsoft.com/office/drawing/2015/9/8/chartex" xmlns:cx2="http://schemas.microsoft.com/office/drawing/2015/10/21/chartex" xmlns:cx3="http://schemas.microsoft.com/office/drawing/2016/5/9/chartex" xmlns:cx4="http://schemas.microsoft.com/office/drawing/2016/5/10/chartex" xmlns:cx5="http://schemas.microsoft.com/office/drawing/2016/5/11/chartex" xmlns:cx6="http://schemas.microsoft.com/office/drawing/2016/5/12/chartex" xmlns:cx7="http://schemas.microsoft.com/office/drawing/2016/5/13/chartex" xmlns:cx8="http://schemas.microsoft.com/office/drawing/2016/5/14/chartex" xmlns:mc="http://schemas.openxmlformats.org/markup-compatibility/2006" xmlns:aink="http://schemas.microsoft.com/office/drawing/2016/ink" xmlns:am3d="http://schemas.microsoft.com/office/drawing/2017/model3d" xmlns:o="urn:schemas-microsoft-com:office:office" xmlns:r="http://schemas.openxmlformats.org/officeDocument/2006/relationships" xmlns:m="http://schemas.openxmlformats.org/officeDocument/2006/math" xmlns:v="urn:schemas-microsoft-com:vml" xmlns:wp14="http://schemas.microsoft.com/office/word/2010/wordprocessingDrawing" xmlns:wp="http://schemas.openxmlformats.org/drawingml/2006/wordprocessingDrawing" xmlns:w10="urn:schemas-microsoft-com:office:word" xmlns:w="http://schemas.openxmlformats.org/wordprocessingml/2006/main" xmlns:w14="http://schemas.microsoft.com/office/word/2010/wordml" xmlns:w15="http://schemas.microsoft.com/office/word/2012/wordml" xmlns:w16cex="http://schemas.microsoft.com/office/word/2018/wordml/cex" xmlns:w16cid="http://schemas.microsoft.com/office/word/2016/wordml/cid" xmlns:w16="http://schemas.microsoft.com/office/word/2018/wordml" xmlns:w16sdtdh="http://schemas.microsoft.com/office/word/2020/wordml/sdtdatahash" xmlns:w16se="http://schemas.microsoft.com/office/word/2015/wordml/symex" xmlns:wpg="http://schemas.microsoft.com/office/word/2010/wordprocessingGroup" xmlns:wpi="http://schemas.microsoft.com/office/word/2010/wordprocessingInk" xmlns:wne="http://schemas.microsoft.com/office/word/2006/wordml" xmlns:wps="http://schemas.microsoft.com/office/word/2010/wordprocessingShape" mc:Ignorable="w14 w15 w16se w16cid w16 w16cex w16sdtdh wp14">
   <w:endnote w:type="separator" w:id="-1">
     <w:p>
       <w:pPr>
@@ -1238,7 +1090,7 @@
 </file>
 
 <file path=word/footnotes.xml><?xml version="1.0" encoding="utf-8"?>
-<w:footnotes xmlns:wpc="http://schemas.microsoft.com/office/word/2010/wordprocessingCanvas" xmlns:cx="http://schemas.microsoft.com/office/drawing/2014/chartex" xmlns:cx1="http://schemas.microsoft.com/office/drawing/2015/9/8/chartex" xmlns:cx2="http://schemas.microsoft.com/office/drawing/2015/10/21/chartex" xmlns:cx3="http://schemas.microsoft.com/office/drawing/2016/5/9/chartex" xmlns:cx4="http://schemas.microsoft.com/office/drawing/2016/5/10/chartex" xmlns:cx5="http://schemas.microsoft.com/office/drawing/2016/5/11/chartex" xmlns:cx6="http://schemas.microsoft.com/office/drawing/2016/5/12/chartex" xmlns:cx7="http://schemas.microsoft.com/office/drawing/2016/5/13/chartex" xmlns:cx8="http://schemas.microsoft.com/office/drawing/2016/5/14/chartex" xmlns:mc="http://schemas.openxmlformats.org/markup-compatibility/2006" xmlns:aink="http://schemas.microsoft.com/office/drawing/2016/ink" xmlns:am3d="http://schemas.microsoft.com/office/drawing/2017/model3d" xmlns:o="urn:schemas-microsoft-com:office:office" xmlns:r="http://schemas.openxmlformats.org/officeDocument/2006/relationships" xmlns:m="http://schemas.openxmlformats.org/officeDocument/2006/math" xmlns:v="urn:schemas-microsoft-com:vml" xmlns:wp14="http://schemas.microsoft.com/office/word/2010/wordprocessingDrawing" xmlns:wp="http://schemas.openxmlformats.org/drawingml/2006/wordprocessingDrawing" xmlns:w10="urn:schemas-microsoft-com:office:word" xmlns:w="http://schemas.openxmlformats.org/wordprocessingml/2006/main" xmlns:w14="http://schemas.microsoft.com/office/word/2010/wordml" xmlns:w15="http://schemas.microsoft.com/office/word/2012/wordml" xmlns:w16cex="http://schemas.microsoft.com/office/word/2018/wordml/cex" xmlns:w16cid="http://schemas.microsoft.com/office/word/2016/wordml/cid" xmlns:w16="http://schemas.microsoft.com/office/word/2018/wordml" xmlns:w16se="http://schemas.microsoft.com/office/word/2015/wordml/symex" xmlns:wpg="http://schemas.microsoft.com/office/word/2010/wordprocessingGroup" xmlns:wpi="http://schemas.microsoft.com/office/word/2010/wordprocessingInk" xmlns:wne="http://schemas.microsoft.com/office/word/2006/wordml" xmlns:wps="http://schemas.microsoft.com/office/word/2010/wordprocessingShape" mc:Ignorable="w14 w15 w16se w16cid w16 w16cex wp14">
+<w:footnotes xmlns:wpc="http://schemas.microsoft.com/office/word/2010/wordprocessingCanvas" xmlns:cx="http://schemas.microsoft.com/office/drawing/2014/chartex" xmlns:cx1="http://schemas.microsoft.com/office/drawing/2015/9/8/chartex" xmlns:cx2="http://schemas.microsoft.com/office/drawing/2015/10/21/chartex" xmlns:cx3="http://schemas.microsoft.com/office/drawing/2016/5/9/chartex" xmlns:cx4="http://schemas.microsoft.com/office/drawing/2016/5/10/chartex" xmlns:cx5="http://schemas.microsoft.com/office/drawing/2016/5/11/chartex" xmlns:cx6="http://schemas.microsoft.com/office/drawing/2016/5/12/chartex" xmlns:cx7="http://schemas.microsoft.com/office/drawing/2016/5/13/chartex" xmlns:cx8="http://schemas.microsoft.com/office/drawing/2016/5/14/chartex" xmlns:mc="http://schemas.openxmlformats.org/markup-compatibility/2006" xmlns:aink="http://schemas.microsoft.com/office/drawing/2016/ink" xmlns:am3d="http://schemas.microsoft.com/office/drawing/2017/model3d" xmlns:o="urn:schemas-microsoft-com:office:office" xmlns:r="http://schemas.openxmlformats.org/officeDocument/2006/relationships" xmlns:m="http://schemas.openxmlformats.org/officeDocument/2006/math" xmlns:v="urn:schemas-microsoft-com:vml" xmlns:wp14="http://schemas.microsoft.com/office/word/2010/wordprocessingDrawing" xmlns:wp="http://schemas.openxmlformats.org/drawingml/2006/wordprocessingDrawing" xmlns:w10="urn:schemas-microsoft-com:office:word" xmlns:w="http://schemas.openxmlformats.org/wordprocessingml/2006/main" xmlns:w14="http://schemas.microsoft.com/office/word/2010/wordml" xmlns:w15="http://schemas.microsoft.com/office/word/2012/wordml" xmlns:w16cex="http://schemas.microsoft.com/office/word/2018/wordml/cex" xmlns:w16cid="http://schemas.microsoft.com/office/word/2016/wordml/cid" xmlns:w16="http://schemas.microsoft.com/office/word/2018/wordml" xmlns:w16sdtdh="http://schemas.microsoft.com/office/word/2020/wordml/sdtdatahash" xmlns:w16se="http://schemas.microsoft.com/office/word/2015/wordml/symex" xmlns:wpg="http://schemas.microsoft.com/office/word/2010/wordprocessingGroup" xmlns:wpi="http://schemas.microsoft.com/office/word/2010/wordprocessingInk" xmlns:wne="http://schemas.microsoft.com/office/word/2006/wordml" xmlns:wps="http://schemas.microsoft.com/office/word/2010/wordprocessingShape" mc:Ignorable="w14 w15 w16se w16cid w16 w16cex w16sdtdh wp14">
   <w:footnote w:type="separator" w:id="-1">
     <w:p>
       <w:pPr>
@@ -1263,7 +1115,7 @@
 </file>
 
 <file path=word/numbering.xml><?xml version="1.0" encoding="utf-8"?>
-<w:numbering xmlns:wpc="http://schemas.microsoft.com/office/word/2010/wordprocessingCanvas" xmlns:cx="http://schemas.microsoft.com/office/drawing/2014/chartex" xmlns:cx1="http://schemas.microsoft.com/office/drawing/2015/9/8/chartex" xmlns:cx2="http://schemas.microsoft.com/office/drawing/2015/10/21/chartex" xmlns:cx3="http://schemas.microsoft.com/office/drawing/2016/5/9/chartex" xmlns:cx4="http://schemas.microsoft.com/office/drawing/2016/5/10/chartex" xmlns:cx5="http://schemas.microsoft.com/office/drawing/2016/5/11/chartex" xmlns:cx6="http://schemas.microsoft.com/office/drawing/2016/5/12/chartex" xmlns:cx7="http://schemas.microsoft.com/office/drawing/2016/5/13/chartex" xmlns:cx8="http://schemas.microsoft.com/office/drawing/2016/5/14/chartex" xmlns:mc="http://schemas.openxmlformats.org/markup-compatibility/2006" xmlns:aink="http://schemas.microsoft.com/office/drawing/2016/ink" xmlns:am3d="http://schemas.microsoft.com/office/drawing/2017/model3d" xmlns:o="urn:schemas-microsoft-com:office:office" xmlns:r="http://schemas.openxmlformats.org/officeDocument/2006/relationships" xmlns:m="http://schemas.openxmlformats.org/officeDocument/2006/math" xmlns:v="urn:schemas-microsoft-com:vml" xmlns:wp14="http://schemas.microsoft.com/office/word/2010/wordprocessingDrawing" xmlns:wp="http://schemas.openxmlformats.org/drawingml/2006/wordprocessingDrawing" xmlns:w10="urn:schemas-microsoft-com:office:word" xmlns:w="http://schemas.openxmlformats.org/wordprocessingml/2006/main" xmlns:w14="http://schemas.microsoft.com/office/word/2010/wordml" xmlns:w15="http://schemas.microsoft.com/office/word/2012/wordml" xmlns:w16cex="http://schemas.microsoft.com/office/word/2018/wordml/cex" xmlns:w16cid="http://schemas.microsoft.com/office/word/2016/wordml/cid" xmlns:w16="http://schemas.microsoft.com/office/word/2018/wordml" xmlns:w16se="http://schemas.microsoft.com/office/word/2015/wordml/symex" xmlns:wpg="http://schemas.microsoft.com/office/word/2010/wordprocessingGroup" xmlns:wpi="http://schemas.microsoft.com/office/word/2010/wordprocessingInk" xmlns:wne="http://schemas.microsoft.com/office/word/2006/wordml" xmlns:wps="http://schemas.microsoft.com/office/word/2010/wordprocessingShape" mc:Ignorable="w14 w15 w16se w16cid w16 w16cex wp14">
+<w:numbering xmlns:wpc="http://schemas.microsoft.com/office/word/2010/wordprocessingCanvas" xmlns:cx="http://schemas.microsoft.com/office/drawing/2014/chartex" xmlns:cx1="http://schemas.microsoft.com/office/drawing/2015/9/8/chartex" xmlns:cx2="http://schemas.microsoft.com/office/drawing/2015/10/21/chartex" xmlns:cx3="http://schemas.microsoft.com/office/drawing/2016/5/9/chartex" xmlns:cx4="http://schemas.microsoft.com/office/drawing/2016/5/10/chartex" xmlns:cx5="http://schemas.microsoft.com/office/drawing/2016/5/11/chartex" xmlns:cx6="http://schemas.microsoft.com/office/drawing/2016/5/12/chartex" xmlns:cx7="http://schemas.microsoft.com/office/drawing/2016/5/13/chartex" xmlns:cx8="http://schemas.microsoft.com/office/drawing/2016/5/14/chartex" xmlns:mc="http://schemas.openxmlformats.org/markup-compatibility/2006" xmlns:aink="http://schemas.microsoft.com/office/drawing/2016/ink" xmlns:am3d="http://schemas.microsoft.com/office/drawing/2017/model3d" xmlns:o="urn:schemas-microsoft-com:office:office" xmlns:r="http://schemas.openxmlformats.org/officeDocument/2006/relationships" xmlns:m="http://schemas.openxmlformats.org/officeDocument/2006/math" xmlns:v="urn:schemas-microsoft-com:vml" xmlns:wp14="http://schemas.microsoft.com/office/word/2010/wordprocessingDrawing" xmlns:wp="http://schemas.openxmlformats.org/drawingml/2006/wordprocessingDrawing" xmlns:w10="urn:schemas-microsoft-com:office:word" xmlns:w="http://schemas.openxmlformats.org/wordprocessingml/2006/main" xmlns:w14="http://schemas.microsoft.com/office/word/2010/wordml" xmlns:w15="http://schemas.microsoft.com/office/word/2012/wordml" xmlns:w16cex="http://schemas.microsoft.com/office/word/2018/wordml/cex" xmlns:w16cid="http://schemas.microsoft.com/office/word/2016/wordml/cid" xmlns:w16="http://schemas.microsoft.com/office/word/2018/wordml" xmlns:w16sdtdh="http://schemas.microsoft.com/office/word/2020/wordml/sdtdatahash" xmlns:w16se="http://schemas.microsoft.com/office/word/2015/wordml/symex" xmlns:wpg="http://schemas.microsoft.com/office/word/2010/wordprocessingGroup" xmlns:wpi="http://schemas.microsoft.com/office/word/2010/wordprocessingInk" xmlns:wne="http://schemas.microsoft.com/office/word/2006/wordml" xmlns:wps="http://schemas.microsoft.com/office/word/2010/wordprocessingShape" mc:Ignorable="w14 w15 w16se w16cid w16 w16cex w16sdtdh wp14">
   <w:abstractNum w:abstractNumId="0" w15:restartNumberingAfterBreak="0">
     <w:nsid w:val="22195C7E"/>
     <w:multiLevelType w:val="hybridMultilevel"/>
@@ -1616,7 +1468,7 @@
 </file>
 
 <file path=word/styles.xml><?xml version="1.0" encoding="utf-8"?>
-<w:styles xmlns:mc="http://schemas.openxmlformats.org/markup-compatibility/2006" xmlns:r="http://schemas.openxmlformats.org/officeDocument/2006/relationships" xmlns:w="http://schemas.openxmlformats.org/wordprocessingml/2006/main" xmlns:w14="http://schemas.microsoft.com/office/word/2010/wordml" xmlns:w15="http://schemas.microsoft.com/office/word/2012/wordml" xmlns:w16cex="http://schemas.microsoft.com/office/word/2018/wordml/cex" xmlns:w16cid="http://schemas.microsoft.com/office/word/2016/wordml/cid" xmlns:w16="http://schemas.microsoft.com/office/word/2018/wordml" xmlns:w16se="http://schemas.microsoft.com/office/word/2015/wordml/symex" mc:Ignorable="w14 w15 w16se w16cid w16 w16cex">
+<w:styles xmlns:mc="http://schemas.openxmlformats.org/markup-compatibility/2006" xmlns:r="http://schemas.openxmlformats.org/officeDocument/2006/relationships" xmlns:w="http://schemas.openxmlformats.org/wordprocessingml/2006/main" xmlns:w14="http://schemas.microsoft.com/office/word/2010/wordml" xmlns:w15="http://schemas.microsoft.com/office/word/2012/wordml" xmlns:w16cex="http://schemas.microsoft.com/office/word/2018/wordml/cex" xmlns:w16cid="http://schemas.microsoft.com/office/word/2016/wordml/cid" xmlns:w16="http://schemas.microsoft.com/office/word/2018/wordml" xmlns:w16sdtdh="http://schemas.microsoft.com/office/word/2020/wordml/sdtdatahash" xmlns:w16se="http://schemas.microsoft.com/office/word/2015/wordml/symex" mc:Ignorable="w14 w15 w16se w16cid w16 w16cex w16sdtdh">
   <w:docDefaults>
     <w:rPrDefault>
       <w:rPr>

</xml_diff>